<commit_message>
started SVR; implementation in R ctd; AIC vs RMSE ctd
</commit_message>
<xml_diff>
--- a/Literatur/Prognosedeterminanten_Literaturrecherche.docx
+++ b/Literatur/Prognosedeterminanten_Literaturrecherche.docx
@@ -198,6 +198,7 @@
             <w:docPart w:val="DefaultPlaceholder_-1854013440"/>
           </w:placeholder>
         </w:sdtPr>
+        <w:sdtEndPr/>
         <w:sdtContent>
           <w:r>
             <w:fldChar w:fldCharType="begin"/>
@@ -333,6 +334,7 @@
             <w:docPart w:val="DefaultPlaceholder_-1854013440"/>
           </w:placeholder>
         </w:sdtPr>
+        <w:sdtEndPr/>
         <w:sdtContent>
           <w:r>
             <w:fldChar w:fldCharType="begin"/>
@@ -375,6 +377,7 @@
             <w:docPart w:val="DefaultPlaceholder_-1854013440"/>
           </w:placeholder>
         </w:sdtPr>
+        <w:sdtEndPr/>
         <w:sdtContent>
           <w:r>
             <w:fldChar w:fldCharType="begin"/>
@@ -405,6 +408,7 @@
             <w:docPart w:val="DefaultPlaceholder_-1854013440"/>
           </w:placeholder>
         </w:sdtPr>
+        <w:sdtEndPr/>
         <w:sdtContent>
           <w:r>
             <w:fldChar w:fldCharType="begin"/>
@@ -444,6 +448,7 @@
             <w:docPart w:val="DefaultPlaceholder_-1854013440"/>
           </w:placeholder>
         </w:sdtPr>
+        <w:sdtEndPr/>
         <w:sdtContent>
           <w:r>
             <w:rPr>
@@ -526,6 +531,7 @@
             <w:docPart w:val="DefaultPlaceholder_-1854013440"/>
           </w:placeholder>
         </w:sdtPr>
+        <w:sdtEndPr/>
         <w:sdtContent>
           <w:r>
             <w:rPr>
@@ -616,6 +622,7 @@
             <w:docPart w:val="DefaultPlaceholder_-1854013440"/>
           </w:placeholder>
         </w:sdtPr>
+        <w:sdtEndPr/>
         <w:sdtContent>
           <w:r>
             <w:rPr>
@@ -667,6 +674,7 @@
             <w:docPart w:val="DefaultPlaceholder_-1854013440"/>
           </w:placeholder>
         </w:sdtPr>
+        <w:sdtEndPr/>
         <w:sdtContent>
           <w:r>
             <w:rPr>
@@ -724,6 +732,7 @@
             <w:docPart w:val="DefaultPlaceholder_-1854013440"/>
           </w:placeholder>
         </w:sdtPr>
+        <w:sdtEndPr/>
         <w:sdtContent>
           <w:r>
             <w:rPr>
@@ -763,8 +772,6 @@
         </w:rPr>
         <w:t>.</w:t>
       </w:r>
-      <w:bookmarkStart w:id="0" w:name="_GoBack"/>
-      <w:bookmarkEnd w:id="0"/>
     </w:p>
     <w:p>
       <w:pPr>
@@ -829,6 +836,7 @@
             <w:docPart w:val="DefaultPlaceholder_-1854013440"/>
           </w:placeholder>
         </w:sdtPr>
+        <w:sdtEndPr/>
         <w:sdtContent>
           <w:r>
             <w:rPr>
@@ -880,6 +888,7 @@
             <w:docPart w:val="DefaultPlaceholder_-1854013440"/>
           </w:placeholder>
         </w:sdtPr>
+        <w:sdtEndPr/>
         <w:sdtContent>
           <w:r>
             <w:rPr>
@@ -943,6 +952,7 @@
             <w:docPart w:val="DefaultPlaceholder_-1854013440"/>
           </w:placeholder>
         </w:sdtPr>
+        <w:sdtEndPr/>
         <w:sdtContent>
           <w:r>
             <w:rPr>
@@ -994,6 +1004,7 @@
             <w:docPart w:val="DefaultPlaceholder_-1854013440"/>
           </w:placeholder>
         </w:sdtPr>
+        <w:sdtEndPr/>
         <w:sdtContent>
           <w:r>
             <w:rPr>
@@ -1063,6 +1074,7 @@
             <w:docPart w:val="DefaultPlaceholder_-1854013440"/>
           </w:placeholder>
         </w:sdtPr>
+        <w:sdtEndPr/>
         <w:sdtContent>
           <w:r>
             <w:rPr>
@@ -1114,6 +1126,7 @@
             <w:docPart w:val="DefaultPlaceholder_-1854013440"/>
           </w:placeholder>
         </w:sdtPr>
+        <w:sdtEndPr/>
         <w:sdtContent>
           <w:r>
             <w:rPr>
@@ -1183,6 +1196,7 @@
             <w:docPart w:val="DefaultPlaceholder_-1854013440"/>
           </w:placeholder>
         </w:sdtPr>
+        <w:sdtEndPr/>
         <w:sdtContent>
           <w:r>
             <w:rPr>
@@ -1294,6 +1308,7 @@
             <w:docPart w:val="DefaultPlaceholder_-1854013440"/>
           </w:placeholder>
         </w:sdtPr>
+        <w:sdtEndPr/>
         <w:sdtContent>
           <w:r>
             <w:rPr>
@@ -1373,6 +1388,7 @@
             <w:docPart w:val="DefaultPlaceholder_-1854013440"/>
           </w:placeholder>
         </w:sdtPr>
+        <w:sdtEndPr/>
         <w:sdtContent>
           <w:r>
             <w:rPr>
@@ -1449,6 +1465,7 @@
             <w:docPart w:val="DefaultPlaceholder_-1854013440"/>
           </w:placeholder>
         </w:sdtPr>
+        <w:sdtEndPr/>
         <w:sdtContent>
           <w:r>
             <w:fldChar w:fldCharType="begin"/>
@@ -1479,6 +1496,7 @@
             <w:docPart w:val="DefaultPlaceholder_-1854013440"/>
           </w:placeholder>
         </w:sdtPr>
+        <w:sdtEndPr/>
         <w:sdtContent>
           <w:r>
             <w:fldChar w:fldCharType="begin"/>
@@ -1509,6 +1527,7 @@
             <w:docPart w:val="DefaultPlaceholder_-1854013440"/>
           </w:placeholder>
         </w:sdtPr>
+        <w:sdtEndPr/>
         <w:sdtContent>
           <w:r>
             <w:fldChar w:fldCharType="begin"/>
@@ -1554,6 +1573,7 @@
             <w:docPart w:val="DefaultPlaceholder_-1854013440"/>
           </w:placeholder>
         </w:sdtPr>
+        <w:sdtEndPr/>
         <w:sdtContent>
           <w:r>
             <w:fldChar w:fldCharType="begin"/>
@@ -3201,6 +3221,7 @@
           <w:docPart w:val="DefaultPlaceholder_-1854013440"/>
         </w:placeholder>
       </w:sdtPr>
+      <w:sdtEndPr/>
       <w:sdtContent>
         <w:p>
           <w:pPr>
@@ -3226,11 +3247,11 @@
           <w:pPr>
             <w:pStyle w:val="CitaviBibliographyEntry"/>
           </w:pPr>
-          <w:bookmarkStart w:id="1" w:name="_CTVL0016fd1dd4523774ec6bdc413d049123849"/>
+          <w:bookmarkStart w:id="0" w:name="_CTVL0016fd1dd4523774ec6bdc413d049123849"/>
           <w:r>
             <w:t xml:space="preserve">Aburto, Luis; Weber, Richard (2007): Improved supply chain management based on hybrid demand forecasts. In: </w:t>
           </w:r>
-          <w:bookmarkEnd w:id="1"/>
+          <w:bookmarkEnd w:id="0"/>
           <w:r>
             <w:rPr>
               <w:i/>
@@ -3245,7 +3266,7 @@
           <w:pPr>
             <w:pStyle w:val="CitaviBibliographyEntry"/>
           </w:pPr>
-          <w:bookmarkStart w:id="2" w:name="_CTVL0010f5efa013f404478b6c695bc5f24f993"/>
+          <w:bookmarkStart w:id="1" w:name="_CTVL0010f5efa013f404478b6c695bc5f24f993"/>
           <w:r>
             <w:t>Alp Ertem, Mustafa (2011): Forecasting Day of Week Volume Fluctuations In the Intermodal Freight Transportation. In: Proceedings of the 2011 Industrial Engineering Research Conference.</w:t>
           </w:r>
@@ -3254,12 +3275,12 @@
           <w:pPr>
             <w:pStyle w:val="CitaviBibliographyEntry"/>
           </w:pPr>
-          <w:bookmarkStart w:id="3" w:name="_CTVL0013c6309478df940d9b3839c82cff952f2"/>
+          <w:bookmarkStart w:id="2" w:name="_CTVL0013c6309478df940d9b3839c82cff952f2"/>
+          <w:bookmarkEnd w:id="1"/>
+          <w:r>
+            <w:t xml:space="preserve">Arunraj, Nari Sivanandam; Ahrens, Diane (2016): Estimation of non-catastrophic weather impacts for retail industry. In: </w:t>
+          </w:r>
           <w:bookmarkEnd w:id="2"/>
-          <w:r>
-            <w:t xml:space="preserve">Arunraj, Nari Sivanandam; Ahrens, Diane (2016): Estimation of non-catastrophic weather impacts for retail industry. In: </w:t>
-          </w:r>
-          <w:bookmarkEnd w:id="3"/>
           <w:r>
             <w:rPr>
               <w:i/>
@@ -3274,11 +3295,11 @@
           <w:pPr>
             <w:pStyle w:val="CitaviBibliographyEntry"/>
           </w:pPr>
-          <w:bookmarkStart w:id="4" w:name="_CTVL001513ce1de7f9e4466a33c191c89e4cac7"/>
+          <w:bookmarkStart w:id="3" w:name="_CTVL001513ce1de7f9e4466a33c191c89e4cac7"/>
           <w:r>
             <w:t xml:space="preserve">Bahng, Youngjin; Kincade, Doris H. (2012): The relationship between temperature and sales. In: </w:t>
           </w:r>
-          <w:bookmarkEnd w:id="4"/>
+          <w:bookmarkEnd w:id="3"/>
           <w:r>
             <w:rPr>
               <w:i/>
@@ -3293,11 +3314,11 @@
           <w:pPr>
             <w:pStyle w:val="CitaviBibliographyEntry"/>
           </w:pPr>
-          <w:bookmarkStart w:id="5" w:name="_CTVL0013a95b361cfdf46ee85926d6f56beebf0"/>
+          <w:bookmarkStart w:id="4" w:name="_CTVL0013a95b361cfdf46ee85926d6f56beebf0"/>
           <w:r>
             <w:t xml:space="preserve">Bertrand, Jean-Louis; Brusset, Xavier; Fortin, Maxime (2015): Assessing and hedging the cost of unseasonal weather: Case of the apparel sector. In: </w:t>
           </w:r>
-          <w:bookmarkEnd w:id="5"/>
+          <w:bookmarkEnd w:id="4"/>
           <w:r>
             <w:rPr>
               <w:i/>
@@ -3312,11 +3333,11 @@
           <w:pPr>
             <w:pStyle w:val="CitaviBibliographyEntry"/>
           </w:pPr>
-          <w:bookmarkStart w:id="6" w:name="_CTVL00139e6d45a906a4edf9bf8c3eb6c4c2687"/>
+          <w:bookmarkStart w:id="5" w:name="_CTVL00139e6d45a906a4edf9bf8c3eb6c4c2687"/>
           <w:r>
             <w:t xml:space="preserve">Dekker, Mark; van Donselaar, Karel; Ouwehand, Pim (2004): How to use aggregation and combined forecasting to improve seasonal demand forecasts. In: </w:t>
           </w:r>
-          <w:bookmarkEnd w:id="6"/>
+          <w:bookmarkEnd w:id="5"/>
           <w:r>
             <w:rPr>
               <w:i/>
@@ -3331,20 +3352,41 @@
           <w:pPr>
             <w:pStyle w:val="CitaviBibliographyEntry"/>
           </w:pPr>
-          <w:bookmarkStart w:id="7" w:name="_CTVL0016d364139ada04eb2a2bd2a9b77a97b7d"/>
+          <w:bookmarkStart w:id="6" w:name="_CTVL0016d364139ada04eb2a2bd2a9b77a97b7d"/>
           <w:r>
             <w:t xml:space="preserve">Fite, Jonathon T.; Don Taylor, G.; Usher, John S.; English, John R.; Roberts, John N. (2002): Forecasting freight demand using economic indices. In: </w:t>
           </w:r>
-          <w:bookmarkEnd w:id="7"/>
+          <w:bookmarkEnd w:id="6"/>
           <w:r>
             <w:rPr>
               <w:i/>
             </w:rPr>
-            <w:t xml:space="preserve">Int Jnl Phys Dist &amp; Log Manage </w:t>
+            <w:t xml:space="preserve">Int Jnl Phys Dist &amp; Log </w:t>
+          </w:r>
+          <w:proofErr w:type="gramStart"/>
+          <w:r>
+            <w:rPr>
+              <w:i/>
+            </w:rPr>
+            <w:t>Manage</w:t>
+          </w:r>
+          <w:proofErr w:type="gramEnd"/>
+          <w:r>
+            <w:rPr>
+              <w:i/>
+            </w:rPr>
+            <w:t xml:space="preserve"> </w:t>
           </w:r>
           <w:r>
             <w:t>32 (4), S. 299–308. DOI: 10.1108/09600030210430660.</w:t>
           </w:r>
+        </w:p>
+        <w:p>
+          <w:pPr>
+            <w:pStyle w:val="CitaviBibliographyEntry"/>
+          </w:pPr>
+          <w:bookmarkStart w:id="7" w:name="_GoBack"/>
+          <w:bookmarkEnd w:id="7"/>
         </w:p>
         <w:p>
           <w:pPr>
@@ -4020,7 +4062,7 @@
       </w:pPr>
     </w:pPrDefault>
   </w:docDefaults>
-  <w:latentStyles w:defLockedState="0" w:defUIPriority="99" w:defSemiHidden="0" w:defUnhideWhenUsed="0" w:defQFormat="0" w:count="375">
+  <w:latentStyles w:defLockedState="0" w:defUIPriority="99" w:defSemiHidden="0" w:defUnhideWhenUsed="0" w:defQFormat="0" w:count="376">
     <w:lsdException w:name="Normal" w:uiPriority="0" w:qFormat="1"/>
     <w:lsdException w:name="heading 1" w:uiPriority="9" w:qFormat="1"/>
     <w:lsdException w:name="heading 2" w:semiHidden="1" w:uiPriority="9" w:unhideWhenUsed="1" w:qFormat="1"/>
@@ -4126,7 +4168,6 @@
     <w:lsdException w:name="HTML Sample" w:semiHidden="1" w:unhideWhenUsed="1"/>
     <w:lsdException w:name="HTML Typewriter" w:semiHidden="1" w:unhideWhenUsed="1"/>
     <w:lsdException w:name="HTML Variable" w:semiHidden="1" w:unhideWhenUsed="1"/>
-    <w:lsdException w:name="Normal Table" w:semiHidden="1" w:unhideWhenUsed="1"/>
     <w:lsdException w:name="annotation subject" w:semiHidden="1" w:unhideWhenUsed="1"/>
     <w:lsdException w:name="No List" w:semiHidden="1" w:unhideWhenUsed="1"/>
     <w:lsdException w:name="Outline List 1" w:semiHidden="1" w:unhideWhenUsed="1"/>
@@ -4173,10 +4214,8 @@
     <w:lsdException w:name="Table Subtle 2" w:semiHidden="1" w:unhideWhenUsed="1"/>
     <w:lsdException w:name="Table Web 1" w:semiHidden="1" w:unhideWhenUsed="1"/>
     <w:lsdException w:name="Table Web 2" w:semiHidden="1" w:unhideWhenUsed="1"/>
-    <w:lsdException w:name="Table Web 3" w:semiHidden="1" w:unhideWhenUsed="1"/>
     <w:lsdException w:name="Balloon Text" w:semiHidden="1" w:unhideWhenUsed="1"/>
     <w:lsdException w:name="Table Grid" w:uiPriority="39"/>
-    <w:lsdException w:name="Table Theme" w:semiHidden="1" w:unhideWhenUsed="1"/>
     <w:lsdException w:name="Placeholder Text" w:semiHidden="1"/>
     <w:lsdException w:name="No Spacing" w:uiPriority="1" w:qFormat="1"/>
     <w:lsdException w:name="Light Shading" w:uiPriority="60"/>
@@ -4396,6 +4435,7 @@
     <w:lsdException w:name="Smart Hyperlink" w:semiHidden="1" w:unhideWhenUsed="1"/>
     <w:lsdException w:name="Hashtag" w:semiHidden="1" w:unhideWhenUsed="1"/>
     <w:lsdException w:name="Unresolved Mention" w:semiHidden="1" w:unhideWhenUsed="1"/>
+    <w:lsdException w:name="Smart Link" w:semiHidden="1" w:unhideWhenUsed="1"/>
   </w:latentStyles>
   <w:style w:type="paragraph" w:default="1" w:styleId="Standard">
     <w:name w:val="Normal"/>
@@ -8942,6 +8982,7 @@
     <w:rsid w:val="00392952"/>
     <w:rsid w:val="00521FE3"/>
     <w:rsid w:val="00691F0A"/>
+    <w:rsid w:val="00853C12"/>
     <w:rsid w:val="00C41EB5"/>
     <w:rsid w:val="00EB5277"/>
   </w:rsids>
@@ -8983,7 +9024,7 @@
       </w:pPr>
     </w:pPrDefault>
   </w:docDefaults>
-  <w:latentStyles w:defLockedState="0" w:defUIPriority="99" w:defSemiHidden="0" w:defUnhideWhenUsed="0" w:defQFormat="0" w:count="375">
+  <w:latentStyles w:defLockedState="0" w:defUIPriority="99" w:defSemiHidden="0" w:defUnhideWhenUsed="0" w:defQFormat="0" w:count="376">
     <w:lsdException w:name="Normal" w:uiPriority="0" w:qFormat="1"/>
     <w:lsdException w:name="heading 1" w:uiPriority="9" w:qFormat="1"/>
     <w:lsdException w:name="heading 2" w:semiHidden="1" w:uiPriority="9" w:unhideWhenUsed="1" w:qFormat="1"/>
@@ -9089,7 +9130,6 @@
     <w:lsdException w:name="HTML Sample" w:semiHidden="1" w:unhideWhenUsed="1"/>
     <w:lsdException w:name="HTML Typewriter" w:semiHidden="1" w:unhideWhenUsed="1"/>
     <w:lsdException w:name="HTML Variable" w:semiHidden="1" w:unhideWhenUsed="1"/>
-    <w:lsdException w:name="Normal Table" w:semiHidden="1" w:unhideWhenUsed="1"/>
     <w:lsdException w:name="annotation subject" w:semiHidden="1" w:unhideWhenUsed="1"/>
     <w:lsdException w:name="No List" w:semiHidden="1" w:unhideWhenUsed="1"/>
     <w:lsdException w:name="Outline List 1" w:semiHidden="1" w:unhideWhenUsed="1"/>
@@ -9136,10 +9176,8 @@
     <w:lsdException w:name="Table Subtle 2" w:semiHidden="1" w:unhideWhenUsed="1"/>
     <w:lsdException w:name="Table Web 1" w:semiHidden="1" w:unhideWhenUsed="1"/>
     <w:lsdException w:name="Table Web 2" w:semiHidden="1" w:unhideWhenUsed="1"/>
-    <w:lsdException w:name="Table Web 3" w:semiHidden="1" w:unhideWhenUsed="1"/>
     <w:lsdException w:name="Balloon Text" w:semiHidden="1" w:unhideWhenUsed="1"/>
     <w:lsdException w:name="Table Grid" w:uiPriority="39"/>
-    <w:lsdException w:name="Table Theme" w:semiHidden="1" w:unhideWhenUsed="1"/>
     <w:lsdException w:name="Placeholder Text" w:semiHidden="1"/>
     <w:lsdException w:name="No Spacing" w:uiPriority="1" w:qFormat="1"/>
     <w:lsdException w:name="Light Shading" w:uiPriority="60"/>
@@ -9359,6 +9397,7 @@
     <w:lsdException w:name="Smart Hyperlink" w:semiHidden="1" w:unhideWhenUsed="1"/>
     <w:lsdException w:name="Hashtag" w:semiHidden="1" w:unhideWhenUsed="1"/>
     <w:lsdException w:name="Unresolved Mention" w:semiHidden="1" w:unhideWhenUsed="1"/>
+    <w:lsdException w:name="Smart Link" w:semiHidden="1" w:unhideWhenUsed="1"/>
   </w:latentStyles>
   <w:style w:type="paragraph" w:default="1" w:styleId="Standard">
     <w:name w:val="Normal"/>

</xml_diff>